<commit_message>
Update Taller 2 - Betina Cortés, Lida Rivera, Nelson Lopez, Yilmer Palacios.docx
</commit_message>
<xml_diff>
--- a/Documents/Taller 2 - Betina Cortés, Lida Rivera, Nelson Lopez, Yilmer Palacios.docx
+++ b/Documents/Taller 2 - Betina Cortés, Lida Rivera, Nelson Lopez, Yilmer Palacios.docx
@@ -121,6 +121,7 @@
     <w:p>
       <w:pPr>
         <w:spacing w:line="276" w:lineRule="auto"/>
+        <w:jc w:val="both"/>
         <w:rPr>
           <w:rFonts w:ascii="Garamond" w:hAnsi="Garamond"/>
           <w:b/>
@@ -134,55 +135,363 @@
         <w:jc w:val="both"/>
         <w:rPr>
           <w:rFonts w:ascii="Garamond" w:hAnsi="Garamond"/>
-        </w:rPr>
-      </w:pPr>
-      <w:r>
-        <w:rPr>
-          <w:rFonts w:ascii="Garamond" w:hAnsi="Garamond"/>
-        </w:rPr>
-        <w:t xml:space="preserve">La sub-declaración de los ingresos por parte de los ciudadanos representa uno de los mayores retos del sistema fiscal, pues conocer el valor real de la renta individual es esencial para el cálculo los impuestos. De acuerdo con estudios realizados para Estados Unidos por el Servicio de Impuestos Internos (IRS), alrededor del 83,6 % de los impuestos se pagan de manera voluntaria y oportuna, con el reporte de ingresos más bajos que los reales como la principal causa de esta brecha. Ahora bien, resulta fundamental conocer el contexto colombiano, en donde el mercado laboral y el ingreso </w:t>
-      </w:r>
-      <w:r>
-        <w:rPr>
-          <w:rFonts w:ascii="Garamond" w:hAnsi="Garamond"/>
-        </w:rPr>
-        <w:t>están</w:t>
-      </w:r>
-      <w:r>
-        <w:rPr>
-          <w:rFonts w:ascii="Garamond" w:hAnsi="Garamond"/>
-        </w:rPr>
-        <w:t xml:space="preserve"> permeado</w:t>
-      </w:r>
-      <w:r>
-        <w:rPr>
-          <w:rFonts w:ascii="Garamond" w:hAnsi="Garamond"/>
-        </w:rPr>
-        <w:t>s</w:t>
-      </w:r>
-      <w:r>
-        <w:rPr>
-          <w:rFonts w:ascii="Garamond" w:hAnsi="Garamond"/>
-        </w:rPr>
-        <w:t xml:space="preserve"> por variables sociales complejas.</w:t>
-      </w:r>
-      <w:r>
-        <w:rPr>
-          <w:rFonts w:ascii="Garamond" w:hAnsi="Garamond"/>
-        </w:rPr>
-        <w:t xml:space="preserve"> Así, </w:t>
-      </w:r>
-      <w:r>
-        <w:rPr>
-          <w:rFonts w:ascii="Garamond" w:hAnsi="Garamond"/>
-        </w:rPr>
-        <w:t>a lo largo de este</w:t>
-      </w:r>
-      <w:r>
-        <w:rPr>
-          <w:rFonts w:ascii="Garamond" w:hAnsi="Garamond"/>
+          <w:highlight w:val="yellow"/>
+        </w:rPr>
+      </w:pPr>
+      <w:r>
+        <w:rPr>
+          <w:rFonts w:ascii="Garamond" w:hAnsi="Garamond"/>
+        </w:rPr>
+        <w:t xml:space="preserve">Este estudio se basa en la competencia </w:t>
+      </w:r>
+      <w:r>
+        <w:rPr>
+          <w:rFonts w:ascii="Garamond" w:hAnsi="Garamond"/>
+        </w:rPr>
+        <w:t>“</w:t>
+      </w:r>
+      <w:proofErr w:type="spellStart"/>
+      <w:r>
+        <w:rPr>
+          <w:rFonts w:ascii="Garamond" w:hAnsi="Garamond"/>
+          <w:highlight w:val="yellow"/>
+        </w:rPr>
+        <w:t>Pover</w:t>
+      </w:r>
+      <w:proofErr w:type="spellEnd"/>
+      <w:r>
+        <w:rPr>
+          <w:rFonts w:ascii="Garamond" w:hAnsi="Garamond"/>
+          <w:highlight w:val="yellow"/>
+        </w:rPr>
+        <w:t xml:space="preserve">-T </w:t>
+      </w:r>
+      <w:proofErr w:type="spellStart"/>
+      <w:r>
+        <w:rPr>
+          <w:rFonts w:ascii="Garamond" w:hAnsi="Garamond"/>
+          <w:highlight w:val="yellow"/>
+        </w:rPr>
+        <w:t>Tests</w:t>
+      </w:r>
+      <w:proofErr w:type="spellEnd"/>
+      <w:r>
+        <w:rPr>
+          <w:rFonts w:ascii="Garamond" w:hAnsi="Garamond"/>
+          <w:highlight w:val="yellow"/>
+        </w:rPr>
+        <w:t xml:space="preserve">: </w:t>
+      </w:r>
+      <w:proofErr w:type="spellStart"/>
+      <w:r>
+        <w:rPr>
+          <w:rFonts w:ascii="Garamond" w:hAnsi="Garamond"/>
+          <w:highlight w:val="yellow"/>
+        </w:rPr>
+        <w:t>Predicting</w:t>
+      </w:r>
+      <w:proofErr w:type="spellEnd"/>
+      <w:r>
+        <w:rPr>
+          <w:rFonts w:ascii="Garamond" w:hAnsi="Garamond"/>
+          <w:highlight w:val="yellow"/>
         </w:rPr>
         <w:t xml:space="preserve"> </w:t>
+      </w:r>
+      <w:proofErr w:type="spellStart"/>
+      <w:r>
+        <w:rPr>
+          <w:rFonts w:ascii="Garamond" w:hAnsi="Garamond"/>
+          <w:highlight w:val="yellow"/>
+        </w:rPr>
+        <w:t>Poverty</w:t>
+      </w:r>
+      <w:proofErr w:type="spellEnd"/>
+      <w:r>
+        <w:rPr>
+          <w:rFonts w:ascii="Garamond" w:hAnsi="Garamond"/>
+          <w:highlight w:val="yellow"/>
+        </w:rPr>
+        <w:t>”</w:t>
+      </w:r>
+      <w:r>
+        <w:rPr>
+          <w:rFonts w:ascii="Garamond" w:hAnsi="Garamond"/>
+        </w:rPr>
+        <w:t xml:space="preserve"> </w:t>
+      </w:r>
+      <w:r>
+        <w:rPr>
+          <w:rFonts w:ascii="Garamond" w:hAnsi="Garamond"/>
+        </w:rPr>
+        <w:t>realizada por e</w:t>
+      </w:r>
+      <w:r>
+        <w:rPr>
+          <w:rFonts w:ascii="Garamond" w:hAnsi="Garamond"/>
+        </w:rPr>
+        <w:t>l Banco Mundial</w:t>
+      </w:r>
+      <w:r>
+        <w:rPr>
+          <w:rFonts w:ascii="Garamond" w:hAnsi="Garamond"/>
+        </w:rPr>
+        <w:t xml:space="preserve">, </w:t>
+      </w:r>
+      <w:r>
+        <w:rPr>
+          <w:rFonts w:ascii="Garamond" w:hAnsi="Garamond"/>
+          <w:highlight w:val="yellow"/>
+        </w:rPr>
+        <w:t>la cual tuvo como objetivo la predicción de la pobreza en Colombia,</w:t>
+      </w:r>
+    </w:p>
+    <w:p>
+      <w:pPr>
+        <w:spacing w:line="276" w:lineRule="auto"/>
+        <w:jc w:val="both"/>
+        <w:rPr>
+          <w:rFonts w:ascii="Garamond" w:hAnsi="Garamond"/>
+          <w:highlight w:val="yellow"/>
+        </w:rPr>
+      </w:pPr>
+    </w:p>
+    <w:p>
+      <w:pPr>
+        <w:spacing w:line="276" w:lineRule="auto"/>
+        <w:jc w:val="both"/>
+        <w:rPr>
+          <w:rFonts w:ascii="Garamond" w:hAnsi="Garamond"/>
+          <w:highlight w:val="yellow"/>
+        </w:rPr>
+      </w:pPr>
+    </w:p>
+    <w:p>
+      <w:pPr>
+        <w:spacing w:line="276" w:lineRule="auto"/>
+        <w:jc w:val="both"/>
+        <w:rPr>
+          <w:rFonts w:ascii="Garamond" w:hAnsi="Garamond"/>
+          <w:highlight w:val="yellow"/>
+        </w:rPr>
+      </w:pPr>
+      <w:r>
+        <w:rPr>
+          <w:rFonts w:ascii="Garamond" w:hAnsi="Garamond"/>
+          <w:highlight w:val="yellow"/>
+        </w:rPr>
+        <w:t xml:space="preserve">manteniendo como hipótesis que los altos costos y el tiempo representan dificultades para la medición de </w:t>
+      </w:r>
+      <w:proofErr w:type="gramStart"/>
+      <w:r>
+        <w:rPr>
+          <w:rFonts w:ascii="Garamond" w:hAnsi="Garamond"/>
+          <w:highlight w:val="yellow"/>
+        </w:rPr>
+        <w:t xml:space="preserve">la </w:t>
+      </w:r>
+      <w:r>
+        <w:rPr>
+          <w:rFonts w:ascii="Garamond" w:hAnsi="Garamond"/>
+          <w:highlight w:val="yellow"/>
+        </w:rPr>
+        <w:t>misma</w:t>
+      </w:r>
+      <w:proofErr w:type="gramEnd"/>
+      <w:r>
+        <w:rPr>
+          <w:rFonts w:ascii="Garamond" w:hAnsi="Garamond"/>
+          <w:highlight w:val="yellow"/>
+        </w:rPr>
+        <w:t>,</w:t>
+      </w:r>
+      <w:r>
+        <w:rPr>
+          <w:rFonts w:ascii="Garamond" w:hAnsi="Garamond"/>
+          <w:highlight w:val="yellow"/>
+        </w:rPr>
+        <w:t xml:space="preserve"> </w:t>
+      </w:r>
+    </w:p>
+    <w:p>
+      <w:pPr>
+        <w:spacing w:line="276" w:lineRule="auto"/>
+        <w:jc w:val="both"/>
+        <w:rPr>
+          <w:rFonts w:ascii="Garamond" w:hAnsi="Garamond"/>
+          <w:highlight w:val="yellow"/>
+        </w:rPr>
+      </w:pPr>
+    </w:p>
+    <w:p>
+      <w:pPr>
+        <w:spacing w:line="276" w:lineRule="auto"/>
+        <w:jc w:val="both"/>
+        <w:rPr>
+          <w:rFonts w:ascii="Garamond" w:hAnsi="Garamond"/>
+          <w:highlight w:val="yellow"/>
+        </w:rPr>
+      </w:pPr>
+    </w:p>
+    <w:p>
+      <w:pPr>
+        <w:spacing w:line="276" w:lineRule="auto"/>
+        <w:jc w:val="both"/>
+        <w:rPr>
+          <w:rFonts w:ascii="Garamond" w:hAnsi="Garamond"/>
+          <w:highlight w:val="yellow"/>
+        </w:rPr>
+      </w:pPr>
+    </w:p>
+    <w:p>
+      <w:pPr>
+        <w:spacing w:line="276" w:lineRule="auto"/>
+        <w:jc w:val="both"/>
+        <w:rPr>
+          <w:rFonts w:ascii="Garamond" w:hAnsi="Garamond"/>
+        </w:rPr>
+      </w:pPr>
+      <w:r>
+        <w:rPr>
+          <w:rFonts w:ascii="Garamond" w:hAnsi="Garamond"/>
+          <w:highlight w:val="yellow"/>
+        </w:rPr>
+        <w:t>Al construir mejores modelos, podemos realizar encuestas con menos preguntas y más específicas que miden de manera rápida y económica la efectividad de las nuevas políticas e intervenciones. Cuanto más precisos sean nuestros modelos, con mayor precisión podremos orientar las intervenciones e iterar las políticas, maximizando el impacto y la rentabilidad de estas estrategias”.</w:t>
+      </w:r>
+    </w:p>
+    <w:p>
+      <w:pPr>
+        <w:spacing w:line="276" w:lineRule="auto"/>
+        <w:jc w:val="both"/>
+        <w:rPr>
+          <w:rFonts w:ascii="Garamond" w:hAnsi="Garamond"/>
+          <w:highlight w:val="yellow"/>
+        </w:rPr>
+      </w:pPr>
+      <w:r>
+        <w:rPr>
+          <w:rFonts w:ascii="Garamond" w:hAnsi="Garamond"/>
+          <w:highlight w:val="yellow"/>
+        </w:rPr>
+        <w:t>El objetivo es predecir la pobreza a nivel de los hogares. Los datos, sin embargo, se proporcionan a nivel de hogar e individual. Puede usar información a nivel individual para crear variables adicionales para mejorar su predicción.</w:t>
+      </w:r>
+    </w:p>
+    <w:p>
+      <w:pPr>
+        <w:spacing w:line="276" w:lineRule="auto"/>
+        <w:jc w:val="both"/>
+        <w:rPr>
+          <w:rFonts w:ascii="Garamond" w:hAnsi="Garamond"/>
+          <w:lang w:val="es-CO"/>
+        </w:rPr>
+      </w:pPr>
+    </w:p>
+    <w:p>
+      <w:pPr>
+        <w:spacing w:line="276" w:lineRule="auto"/>
+        <w:jc w:val="both"/>
+        <w:rPr>
+          <w:rFonts w:ascii="Garamond" w:hAnsi="Garamond"/>
+        </w:rPr>
+      </w:pPr>
+    </w:p>
+    <w:p>
+      <w:pPr>
+        <w:pStyle w:val="Textoindependiente"/>
+        <w:spacing w:line="276" w:lineRule="auto"/>
+        <w:ind w:firstLine="0"/>
+        <w:rPr>
+          <w:rFonts w:ascii="Garamond" w:eastAsiaTheme="minorHAnsi" w:hAnsi="Garamond" w:cstheme="minorBidi"/>
+          <w:spacing w:val="0"/>
+          <w:sz w:val="24"/>
+          <w:szCs w:val="24"/>
+          <w:lang w:val="es-ES_tradnl" w:eastAsia="en-US"/>
+        </w:rPr>
+      </w:pPr>
+      <w:r>
+        <w:rPr>
+          <w:rFonts w:ascii="Garamond" w:eastAsiaTheme="minorHAnsi" w:hAnsi="Garamond" w:cstheme="minorBidi"/>
+          <w:spacing w:val="0"/>
+          <w:sz w:val="24"/>
+          <w:szCs w:val="24"/>
+          <w:lang w:val="es-ES_tradnl" w:eastAsia="en-US"/>
+        </w:rPr>
+        <w:t xml:space="preserve">Generar una política para la población adecuada es fundamental para la construcción de una sociedad justa y en la que todos tengan oportunidades. Es por eso </w:t>
+      </w:r>
+      <w:r>
+        <w:rPr>
+          <w:rFonts w:ascii="Garamond" w:eastAsiaTheme="minorHAnsi" w:hAnsi="Garamond" w:cstheme="minorBidi"/>
+          <w:spacing w:val="0"/>
+          <w:sz w:val="24"/>
+          <w:szCs w:val="24"/>
+          <w:lang w:val="es-ES_tradnl" w:eastAsia="en-US"/>
+        </w:rPr>
+        <w:t>por lo que</w:t>
+      </w:r>
+      <w:r>
+        <w:rPr>
+          <w:rFonts w:ascii="Garamond" w:eastAsiaTheme="minorHAnsi" w:hAnsi="Garamond" w:cstheme="minorBidi"/>
+          <w:spacing w:val="0"/>
+          <w:sz w:val="24"/>
+          <w:szCs w:val="24"/>
+          <w:lang w:val="es-ES_tradnl" w:eastAsia="en-US"/>
+        </w:rPr>
+        <w:t xml:space="preserve"> es fundamental la ejecución acertada de modelos que puedan predecir correctamente la población objetivo y dicha política pueda ser aplicada a las familias adecuadas. Por lo tanto, En el siguiente documento se presentan dos modelos de predicción de pobreza en los hogares </w:t>
+      </w:r>
+      <w:r>
+        <w:rPr>
+          <w:rFonts w:ascii="Garamond" w:eastAsiaTheme="minorHAnsi" w:hAnsi="Garamond" w:cstheme="minorBidi"/>
+          <w:spacing w:val="0"/>
+          <w:sz w:val="24"/>
+          <w:szCs w:val="24"/>
+          <w:lang w:val="es-ES_tradnl" w:eastAsia="en-US"/>
+        </w:rPr>
+        <w:t>colombianos</w:t>
+      </w:r>
+      <w:r>
+        <w:rPr>
+          <w:rFonts w:ascii="Garamond" w:eastAsiaTheme="minorHAnsi" w:hAnsi="Garamond" w:cstheme="minorBidi"/>
+          <w:spacing w:val="0"/>
+          <w:sz w:val="24"/>
+          <w:szCs w:val="24"/>
+          <w:lang w:val="es-ES_tradnl" w:eastAsia="en-US"/>
+        </w:rPr>
+        <w:t xml:space="preserve">, ya que es esencial conocer adecuadamente cuales hogares son pobres, para que la política pueda ser aplicada para quienes se encuentran en condición de pobreza y no existan casos en donde algunos hogares no sean identificados como pobres y con ello, no puedan contar con las ayudas que se plantean dentro de dicha política. El primer modelo se ejecutará por medio de clasificación de hogares pobres y finalmente, el segundo se realizará </w:t>
+      </w:r>
+      <w:r>
+        <w:rPr>
+          <w:rFonts w:ascii="Garamond" w:eastAsiaTheme="minorHAnsi" w:hAnsi="Garamond" w:cstheme="minorBidi"/>
+          <w:spacing w:val="0"/>
+          <w:sz w:val="24"/>
+          <w:szCs w:val="24"/>
+          <w:lang w:val="es-ES_tradnl" w:eastAsia="en-US"/>
+        </w:rPr>
+        <w:t>por medio</w:t>
+      </w:r>
+      <w:r>
+        <w:rPr>
+          <w:rFonts w:ascii="Garamond" w:eastAsiaTheme="minorHAnsi" w:hAnsi="Garamond" w:cstheme="minorBidi"/>
+          <w:spacing w:val="0"/>
+          <w:sz w:val="24"/>
+          <w:szCs w:val="24"/>
+          <w:lang w:val="es-ES_tradnl" w:eastAsia="en-US"/>
+        </w:rPr>
+        <w:t xml:space="preserve"> de una regresión en donde se toman los ingresos y se compara con la línea de pobreza para posteriormente, definir si son pobres o no. </w:t>
+      </w:r>
+    </w:p>
+    <w:p>
+      <w:pPr>
+        <w:spacing w:line="276" w:lineRule="auto"/>
+        <w:jc w:val="both"/>
+        <w:rPr>
+          <w:rFonts w:ascii="Garamond" w:hAnsi="Garamond"/>
+        </w:rPr>
+      </w:pPr>
+      <w:r>
+        <w:rPr>
+          <w:rFonts w:ascii="Garamond" w:hAnsi="Garamond"/>
+        </w:rPr>
+        <w:t xml:space="preserve">Así, a lo largo de este </w:t>
       </w:r>
       <w:proofErr w:type="spellStart"/>
       <w:r>
@@ -205,6 +514,56 @@
       <w:r>
         <w:rPr>
           <w:rFonts w:ascii="Garamond" w:hAnsi="Garamond"/>
+          <w:i/>
+          <w:iCs/>
+        </w:rPr>
+        <w:t xml:space="preserve">, </w:t>
+      </w:r>
+      <w:r>
+        <w:rPr>
+          <w:rFonts w:ascii="Garamond" w:hAnsi="Garamond"/>
+        </w:rPr>
+        <w:t xml:space="preserve">se realizará </w:t>
+      </w:r>
+      <w:r>
+        <w:rPr>
+          <w:rFonts w:ascii="Garamond" w:hAnsi="Garamond"/>
+        </w:rPr>
+        <w:t>un modelo de</w:t>
+      </w:r>
+      <w:r>
+        <w:rPr>
+          <w:rFonts w:ascii="Garamond" w:hAnsi="Garamond"/>
+        </w:rPr>
+        <w:t xml:space="preserve"> predicción de cuáles hogares son </w:t>
+      </w:r>
+      <w:r>
+        <w:rPr>
+          <w:rFonts w:ascii="Garamond" w:hAnsi="Garamond"/>
+        </w:rPr>
+        <w:t xml:space="preserve">los más </w:t>
+      </w:r>
+      <w:r>
+        <w:rPr>
+          <w:rFonts w:ascii="Garamond" w:hAnsi="Garamond"/>
+        </w:rPr>
+        <w:t xml:space="preserve">pobres </w:t>
+      </w:r>
+      <w:r>
+        <w:rPr>
+          <w:rFonts w:ascii="Garamond" w:hAnsi="Garamond"/>
+        </w:rPr>
+        <w:t>basado en características individuales</w:t>
+      </w:r>
+      <w:r>
+        <w:rPr>
+          <w:rFonts w:ascii="Garamond" w:hAnsi="Garamond"/>
+        </w:rPr>
+        <w:t xml:space="preserve"> usando datos</w:t>
+      </w:r>
+      <w:r>
+        <w:rPr>
+          <w:rFonts w:ascii="Garamond" w:hAnsi="Garamond"/>
         </w:rPr>
         <w:t xml:space="preserve"> </w:t>
       </w:r>
@@ -212,13 +571,31 @@
         <w:rPr>
           <w:rFonts w:ascii="Garamond" w:hAnsi="Garamond"/>
         </w:rPr>
-        <w:t xml:space="preserve">se desarrolla un </w:t>
-      </w:r>
-      <w:r>
-        <w:rPr>
-          <w:rFonts w:ascii="Garamond" w:hAnsi="Garamond"/>
-        </w:rPr>
-        <w:t>modelo de predicción de ingresos</w:t>
+        <w:t xml:space="preserve">adquiridos por la Gran Encuesta </w:t>
+      </w:r>
+      <w:r>
+        <w:rPr>
+          <w:rFonts w:ascii="Garamond" w:hAnsi="Garamond"/>
+        </w:rPr>
+        <w:t xml:space="preserve">Integrada </w:t>
+      </w:r>
+      <w:r>
+        <w:rPr>
+          <w:rFonts w:ascii="Garamond" w:hAnsi="Garamond"/>
+        </w:rPr>
+        <w:t xml:space="preserve">de Hogares </w:t>
+      </w:r>
+      <w:r>
+        <w:rPr>
+          <w:rFonts w:ascii="Garamond" w:hAnsi="Garamond"/>
+        </w:rPr>
+        <w:t xml:space="preserve">(GEIH) de </w:t>
+      </w:r>
+      <w:r>
+        <w:rPr>
+          <w:rFonts w:ascii="Garamond" w:hAnsi="Garamond"/>
+        </w:rPr>
+        <w:t>2018</w:t>
       </w:r>
       <w:r>
         <w:rPr>
@@ -230,7 +607,7 @@
         <w:rPr>
           <w:rFonts w:ascii="Garamond" w:hAnsi="Garamond"/>
         </w:rPr>
-        <w:t>basado en características individuales</w:t>
+        <w:t>del Departamento Administrativo Nacional de Estadística (DANE)</w:t>
       </w:r>
       <w:r>
         <w:rPr>
@@ -242,31 +619,7 @@
         <w:rPr>
           <w:rFonts w:ascii="Garamond" w:hAnsi="Garamond"/>
         </w:rPr>
-        <w:t xml:space="preserve">usando </w:t>
-      </w:r>
-      <w:r>
-        <w:rPr>
-          <w:rFonts w:ascii="Garamond" w:hAnsi="Garamond"/>
-        </w:rPr>
-        <w:t xml:space="preserve">datos de </w:t>
-      </w:r>
-      <w:r>
-        <w:rPr>
-          <w:rFonts w:ascii="Garamond" w:hAnsi="Garamond"/>
-        </w:rPr>
-        <w:t xml:space="preserve">la Gran Encuesta Integrada de Hogares (GEIH) </w:t>
-      </w:r>
-      <w:r>
-        <w:rPr>
-          <w:rFonts w:ascii="Garamond" w:hAnsi="Garamond"/>
-        </w:rPr>
-        <w:t xml:space="preserve">de 2018 </w:t>
-      </w:r>
-      <w:r>
-        <w:rPr>
-          <w:rFonts w:ascii="Garamond" w:hAnsi="Garamond"/>
-        </w:rPr>
-        <w:t>del Departamento Administrativo Nacional de Estadística (DANE)</w:t>
+        <w:t>para</w:t>
       </w:r>
       <w:r>
         <w:rPr>
@@ -278,25 +631,7 @@
         <w:rPr>
           <w:rFonts w:ascii="Garamond" w:hAnsi="Garamond"/>
         </w:rPr>
-        <w:t>para</w:t>
-      </w:r>
-      <w:r>
-        <w:rPr>
-          <w:rFonts w:ascii="Garamond" w:hAnsi="Garamond"/>
-        </w:rPr>
-        <w:t xml:space="preserve"> </w:t>
-      </w:r>
-      <w:r>
-        <w:rPr>
-          <w:rFonts w:ascii="Garamond" w:hAnsi="Garamond"/>
-        </w:rPr>
-        <w:t xml:space="preserve">conocer información sociodemográfica de la población </w:t>
-      </w:r>
-      <w:r>
-        <w:rPr>
-          <w:rFonts w:ascii="Garamond" w:hAnsi="Garamond"/>
-        </w:rPr>
-        <w:t xml:space="preserve">y </w:t>
+        <w:t xml:space="preserve">conocer información sociodemográfica de la población y </w:t>
       </w:r>
       <w:r>
         <w:rPr>
@@ -308,13 +643,7 @@
         <w:rPr>
           <w:rFonts w:ascii="Garamond" w:hAnsi="Garamond"/>
         </w:rPr>
-        <w:t xml:space="preserve"> en el país</w:t>
-      </w:r>
-      <w:r>
-        <w:rPr>
-          <w:rFonts w:ascii="Garamond" w:hAnsi="Garamond"/>
-        </w:rPr>
-        <w:t xml:space="preserve"> e</w:t>
+        <w:t xml:space="preserve"> en el país e</w:t>
       </w:r>
       <w:r>
         <w:rPr>
@@ -338,7 +667,32 @@
         <w:rPr>
           <w:rFonts w:ascii="Garamond" w:hAnsi="Garamond"/>
         </w:rPr>
-        <w:t xml:space="preserve">mayor asistencia por parte del gobierno. </w:t>
+        <w:t>mayor asistencia por parte del gobierno</w:t>
+      </w:r>
+      <w:r>
+        <w:rPr>
+          <w:rFonts w:ascii="Garamond" w:hAnsi="Garamond"/>
+        </w:rPr>
+        <w:t xml:space="preserve">. Esto se realizará por medio de dos metodologías: Clasificación y Regresión. Además, se identificarán parámetros </w:t>
+      </w:r>
+      <w:r>
+        <w:rPr>
+          <w:rFonts w:ascii="Garamond" w:hAnsi="Garamond"/>
+        </w:rPr>
+        <w:lastRenderedPageBreak/>
+        <w:t xml:space="preserve">como ROC, falsos positivos, falsos </w:t>
+      </w:r>
+      <w:r>
+        <w:rPr>
+          <w:rFonts w:ascii="Garamond" w:hAnsi="Garamond"/>
+        </w:rPr>
+        <w:t>negativos y</w:t>
+      </w:r>
+      <w:r>
+        <w:rPr>
+          <w:rFonts w:ascii="Garamond" w:hAnsi="Garamond"/>
+        </w:rPr>
+        <w:t xml:space="preserve"> demás elementos para obtener dos modelos en donde se pueda predecir de la manera más acertada dichos hogares que son objetivo de ser implementados en las políticas relacionadas con el enfrentamiento de este problema socioeconómico.</w:t>
       </w:r>
     </w:p>
     <w:p>
@@ -361,56 +715,9 @@
       <w:r>
         <w:rPr>
           <w:rFonts w:ascii="Garamond" w:hAnsi="Garamond"/>
-        </w:rPr>
-        <w:t>Las princi</w:t>
-      </w:r>
-      <w:r>
-        <w:rPr>
-          <w:rFonts w:ascii="Garamond" w:hAnsi="Garamond"/>
-        </w:rPr>
-        <w:t>pales conclusiones</w:t>
-      </w:r>
-      <w:r>
-        <w:rPr>
-          <w:rFonts w:ascii="Garamond" w:hAnsi="Garamond"/>
-        </w:rPr>
-        <w:t xml:space="preserve"> </w:t>
-      </w:r>
-      <w:r>
-        <w:rPr>
-          <w:rFonts w:ascii="Garamond" w:hAnsi="Garamond"/>
-        </w:rPr>
-        <w:t>indican que</w:t>
-      </w:r>
-      <w:r>
-        <w:rPr>
-          <w:rFonts w:ascii="Garamond" w:hAnsi="Garamond"/>
-        </w:rPr>
-        <w:t xml:space="preserve"> </w:t>
-      </w:r>
-      <w:r>
-        <w:rPr>
-          <w:rFonts w:ascii="Garamond" w:hAnsi="Garamond"/>
-        </w:rPr>
-        <w:t>las variables de sexo y edad, tipo de ocupación, nivel de educación, experiencia y estrato socioeconómico, tienen impacto significativo en el salario de los inc</w:t>
-      </w:r>
-      <w:r>
-        <w:rPr>
-          <w:rFonts w:ascii="Garamond" w:hAnsi="Garamond"/>
-        </w:rPr>
-        <w:t>luidos</w:t>
-      </w:r>
-      <w:r>
-        <w:rPr>
-          <w:rFonts w:ascii="Garamond" w:hAnsi="Garamond"/>
-        </w:rPr>
-        <w:t xml:space="preserve"> estudiados y son clave para predecir sus ingresos por hora. </w:t>
-      </w:r>
-      <w:r>
-        <w:rPr>
-          <w:rFonts w:ascii="Garamond" w:hAnsi="Garamond"/>
-        </w:rPr>
-        <w:t>Considerar estos resultados es crucial para la implementación de políticas fiscales efectivas y para mejorar la eficiencia del sistema de recaudo de impuestos.</w:t>
+          <w:highlight w:val="yellow"/>
+        </w:rPr>
+        <w:t>Las principales conclusiones indican que las variables de sexo y edad, tipo de ocupación, nivel de educación, experiencia y estrato socioeconómico, tienen impacto significativo en el salario de los incluidos estudiados y son clave para predecir sus ingresos por hora. Considerar estos resultados es crucial para la implementación de políticas fiscales efectivas y para mejorar la eficiencia del sistema de recaudo de impuestos.</w:t>
       </w:r>
     </w:p>
     <w:p>
@@ -418,8 +725,7 @@
         <w:spacing w:line="276" w:lineRule="auto"/>
         <w:jc w:val="both"/>
         <w:rPr>
-          <w:rFonts w:ascii="Garamond" w:hAnsi="Garamond"/>
-          <w:color w:val="FF0000"/>
+          <w:lang w:val="es-CO"/>
         </w:rPr>
       </w:pPr>
     </w:p>
@@ -804,205 +1110,205 @@
         <w:rPr>
           <w:rFonts w:ascii="Garamond" w:hAnsi="Garamond"/>
         </w:rPr>
-        <w:t xml:space="preserve">dificultan el ejercicio de las autoridades estatales para recaudar y hacer cumplir las obligaciones tributarias </w:t>
+        <w:t>dificultan el ejercicio de las autoridades estatales para recaudar y hacer cumplir las obligaciones tributarias de los usuarios. Adicionalmente, se considera el fraude fiscal como delito, toda vez que el contribuyente tiene la intención de evadir el pago de sus obligaciones fiscales, como consecuencia de su comportamiento premeditado (Sentencia C-360 de 2016 Corte Constitucional de Colombia, 2016).</w:t>
+      </w:r>
+    </w:p>
+    <w:p>
+      <w:pPr>
+        <w:spacing w:line="276" w:lineRule="auto"/>
+        <w:rPr>
+          <w:rFonts w:ascii="Garamond" w:hAnsi="Garamond"/>
+        </w:rPr>
+      </w:pPr>
+    </w:p>
+    <w:p>
+      <w:pPr>
+        <w:spacing w:line="276" w:lineRule="auto"/>
+        <w:jc w:val="both"/>
+        <w:rPr>
+          <w:rFonts w:ascii="Garamond" w:hAnsi="Garamond"/>
+        </w:rPr>
+      </w:pPr>
+      <w:r>
+        <w:rPr>
+          <w:rFonts w:ascii="Garamond" w:hAnsi="Garamond"/>
+        </w:rPr>
+        <w:t>La evasión y elusión de impuestos</w:t>
+      </w:r>
+      <w:r>
+        <w:rPr>
+          <w:rFonts w:ascii="Garamond" w:hAnsi="Garamond"/>
+        </w:rPr>
+        <w:t xml:space="preserve"> ocasionan una pérdida </w:t>
+      </w:r>
+      <w:r>
+        <w:rPr>
+          <w:rFonts w:ascii="Garamond" w:hAnsi="Garamond"/>
+        </w:rPr>
+        <w:t xml:space="preserve">para el </w:t>
+      </w:r>
+      <w:r>
+        <w:rPr>
+          <w:rFonts w:ascii="Garamond" w:hAnsi="Garamond"/>
+        </w:rPr>
+        <w:t>g</w:t>
+      </w:r>
+      <w:r>
+        <w:rPr>
+          <w:rFonts w:ascii="Garamond" w:hAnsi="Garamond"/>
+        </w:rPr>
+        <w:t xml:space="preserve">obierno de Colombia </w:t>
+      </w:r>
+      <w:r>
+        <w:rPr>
+          <w:rFonts w:ascii="Garamond" w:hAnsi="Garamond"/>
+        </w:rPr>
+        <w:t xml:space="preserve">de </w:t>
+      </w:r>
+      <w:r>
+        <w:rPr>
+          <w:rFonts w:ascii="Garamond" w:hAnsi="Garamond"/>
+        </w:rPr>
+        <w:t xml:space="preserve">entre </w:t>
+      </w:r>
+      <w:r>
+        <w:rPr>
+          <w:rFonts w:ascii="Garamond" w:hAnsi="Garamond"/>
+        </w:rPr>
+        <w:t xml:space="preserve">COP </w:t>
+      </w:r>
+      <w:r>
+        <w:rPr>
+          <w:rFonts w:ascii="Garamond" w:hAnsi="Garamond"/>
+        </w:rPr>
+        <w:t xml:space="preserve">$50 y $80 billones anuales. </w:t>
+      </w:r>
+      <w:r>
+        <w:rPr>
+          <w:rFonts w:ascii="Garamond" w:hAnsi="Garamond"/>
+        </w:rPr>
+        <w:t>E</w:t>
+      </w:r>
+      <w:r>
+        <w:rPr>
+          <w:rFonts w:ascii="Garamond" w:hAnsi="Garamond"/>
+        </w:rPr>
+        <w:t>n 2021, según el Banco Interamericano de Desarrollo</w:t>
+      </w:r>
+      <w:r>
+        <w:rPr>
+          <w:rFonts w:ascii="Garamond" w:hAnsi="Garamond"/>
+        </w:rPr>
+        <w:t xml:space="preserve"> (BID)</w:t>
+      </w:r>
+      <w:r>
+        <w:rPr>
+          <w:rFonts w:ascii="Garamond" w:hAnsi="Garamond"/>
+        </w:rPr>
+        <w:t xml:space="preserve">, estos dos fenómenos representaron aproximadamente US$17 mil millones </w:t>
+      </w:r>
+      <w:r>
+        <w:rPr>
+          <w:rFonts w:ascii="Garamond" w:hAnsi="Garamond"/>
+        </w:rPr>
+        <w:t xml:space="preserve">al año </w:t>
+      </w:r>
+      <w:r>
+        <w:rPr>
+          <w:rFonts w:ascii="Garamond" w:hAnsi="Garamond"/>
+        </w:rPr>
+        <w:t xml:space="preserve">(o cerca de COP </w:t>
+      </w:r>
+      <w:r>
+        <w:rPr>
+          <w:rFonts w:ascii="Garamond" w:hAnsi="Garamond"/>
+        </w:rPr>
+        <w:t>$</w:t>
+      </w:r>
+      <w:r>
+        <w:rPr>
+          <w:rFonts w:ascii="Garamond" w:hAnsi="Garamond"/>
+        </w:rPr>
+        <w:t>68 mil millones</w:t>
+      </w:r>
+      <w:r>
+        <w:rPr>
+          <w:rFonts w:ascii="Garamond" w:hAnsi="Garamond"/>
+        </w:rPr>
+        <w:t xml:space="preserve">) </w:t>
+      </w:r>
+      <w:r>
+        <w:rPr>
+          <w:rFonts w:ascii="Garamond" w:hAnsi="Garamond"/>
+        </w:rPr>
+        <w:t>y, de acuerdo con</w:t>
+      </w:r>
+      <w:r>
+        <w:rPr>
+          <w:rFonts w:ascii="Garamond" w:hAnsi="Garamond"/>
+        </w:rPr>
+        <w:t xml:space="preserve"> Fedesarrollo, se pierden alrededor de 5,4 puntos porcentuales del PIB anual debido a estos factores</w:t>
+      </w:r>
+      <w:r>
+        <w:rPr>
+          <w:rFonts w:ascii="Garamond" w:hAnsi="Garamond"/>
+        </w:rPr>
+        <w:t xml:space="preserve">. </w:t>
+      </w:r>
+      <w:r>
+        <w:rPr>
+          <w:rFonts w:ascii="Garamond" w:hAnsi="Garamond"/>
+        </w:rPr>
+        <w:t>Sobre esto</w:t>
+      </w:r>
+      <w:r>
+        <w:rPr>
+          <w:rFonts w:ascii="Garamond" w:hAnsi="Garamond"/>
+        </w:rPr>
+        <w:t xml:space="preserve">, es relevante mencionar que la mayor pérdida de recaudo </w:t>
+      </w:r>
+      <w:r>
+        <w:rPr>
+          <w:rFonts w:ascii="Garamond" w:hAnsi="Garamond"/>
+        </w:rPr>
+        <w:t>se da</w:t>
+      </w:r>
+      <w:r>
+        <w:rPr>
+          <w:rFonts w:ascii="Garamond" w:hAnsi="Garamond"/>
+        </w:rPr>
+        <w:t xml:space="preserve"> por la evasión del impuesto de renta de las empresas, con un 3,4% del PIB; seguida de la evasión del IVA, que representa el 1,3% del PIB</w:t>
+      </w:r>
+      <w:r>
+        <w:rPr>
+          <w:rFonts w:ascii="Garamond" w:hAnsi="Garamond"/>
+        </w:rPr>
+        <w:t>,</w:t>
+      </w:r>
+      <w:r>
+        <w:rPr>
+          <w:rFonts w:ascii="Garamond" w:hAnsi="Garamond"/>
+        </w:rPr>
+        <w:t xml:space="preserve"> y</w:t>
+      </w:r>
+      <w:r>
+        <w:rPr>
+          <w:rFonts w:ascii="Garamond" w:hAnsi="Garamond"/>
+        </w:rPr>
+        <w:t xml:space="preserve"> </w:t>
+      </w:r>
+      <w:r>
+        <w:rPr>
+          <w:rFonts w:ascii="Garamond" w:hAnsi="Garamond"/>
+        </w:rPr>
+        <w:t xml:space="preserve">finalmente la </w:t>
       </w:r>
       <w:r>
         <w:rPr>
           <w:rFonts w:ascii="Garamond" w:hAnsi="Garamond"/>
         </w:rPr>
         <w:lastRenderedPageBreak/>
-        <w:t>de los usuarios. Adicionalmente, se considera el fraude fiscal como delito, toda vez que el contribuyente tiene la intención de evadir el pago de sus obligaciones fiscales, como consecuencia de su comportamiento premeditado (Sentencia C-360 de 2016 Corte Constitucional de Colombia, 2016).</w:t>
-      </w:r>
-    </w:p>
-    <w:p>
-      <w:pPr>
-        <w:spacing w:line="276" w:lineRule="auto"/>
-        <w:rPr>
-          <w:rFonts w:ascii="Garamond" w:hAnsi="Garamond"/>
-        </w:rPr>
-      </w:pPr>
-    </w:p>
-    <w:p>
-      <w:pPr>
-        <w:spacing w:line="276" w:lineRule="auto"/>
-        <w:jc w:val="both"/>
-        <w:rPr>
-          <w:rFonts w:ascii="Garamond" w:hAnsi="Garamond"/>
-        </w:rPr>
-      </w:pPr>
-      <w:r>
-        <w:rPr>
-          <w:rFonts w:ascii="Garamond" w:hAnsi="Garamond"/>
-        </w:rPr>
-        <w:t>La evasión y elusión de impuestos</w:t>
-      </w:r>
-      <w:r>
-        <w:rPr>
-          <w:rFonts w:ascii="Garamond" w:hAnsi="Garamond"/>
-        </w:rPr>
-        <w:t xml:space="preserve"> ocasionan una pérdida </w:t>
-      </w:r>
-      <w:r>
-        <w:rPr>
-          <w:rFonts w:ascii="Garamond" w:hAnsi="Garamond"/>
-        </w:rPr>
-        <w:t xml:space="preserve">para el </w:t>
-      </w:r>
-      <w:r>
-        <w:rPr>
-          <w:rFonts w:ascii="Garamond" w:hAnsi="Garamond"/>
-        </w:rPr>
-        <w:t>g</w:t>
-      </w:r>
-      <w:r>
-        <w:rPr>
-          <w:rFonts w:ascii="Garamond" w:hAnsi="Garamond"/>
-        </w:rPr>
-        <w:t xml:space="preserve">obierno de Colombia </w:t>
-      </w:r>
-      <w:r>
-        <w:rPr>
-          <w:rFonts w:ascii="Garamond" w:hAnsi="Garamond"/>
-        </w:rPr>
-        <w:t xml:space="preserve">de </w:t>
-      </w:r>
-      <w:r>
-        <w:rPr>
-          <w:rFonts w:ascii="Garamond" w:hAnsi="Garamond"/>
-        </w:rPr>
-        <w:t xml:space="preserve">entre </w:t>
-      </w:r>
-      <w:r>
-        <w:rPr>
-          <w:rFonts w:ascii="Garamond" w:hAnsi="Garamond"/>
-        </w:rPr>
-        <w:t xml:space="preserve">COP </w:t>
-      </w:r>
-      <w:r>
-        <w:rPr>
-          <w:rFonts w:ascii="Garamond" w:hAnsi="Garamond"/>
-        </w:rPr>
-        <w:t xml:space="preserve">$50 y $80 billones anuales. </w:t>
-      </w:r>
-      <w:r>
-        <w:rPr>
-          <w:rFonts w:ascii="Garamond" w:hAnsi="Garamond"/>
-        </w:rPr>
-        <w:t>E</w:t>
-      </w:r>
-      <w:r>
-        <w:rPr>
-          <w:rFonts w:ascii="Garamond" w:hAnsi="Garamond"/>
-        </w:rPr>
-        <w:t>n 2021, según el Banco Interamericano de Desarrollo</w:t>
-      </w:r>
-      <w:r>
-        <w:rPr>
-          <w:rFonts w:ascii="Garamond" w:hAnsi="Garamond"/>
-        </w:rPr>
-        <w:t xml:space="preserve"> (BID)</w:t>
-      </w:r>
-      <w:r>
-        <w:rPr>
-          <w:rFonts w:ascii="Garamond" w:hAnsi="Garamond"/>
-        </w:rPr>
-        <w:t xml:space="preserve">, estos dos fenómenos representaron aproximadamente US$17 mil millones </w:t>
-      </w:r>
-      <w:r>
-        <w:rPr>
-          <w:rFonts w:ascii="Garamond" w:hAnsi="Garamond"/>
-        </w:rPr>
-        <w:t xml:space="preserve">al año </w:t>
-      </w:r>
-      <w:r>
-        <w:rPr>
-          <w:rFonts w:ascii="Garamond" w:hAnsi="Garamond"/>
-        </w:rPr>
-        <w:t xml:space="preserve">(o cerca de COP </w:t>
-      </w:r>
-      <w:r>
-        <w:rPr>
-          <w:rFonts w:ascii="Garamond" w:hAnsi="Garamond"/>
-        </w:rPr>
-        <w:t>$</w:t>
-      </w:r>
-      <w:r>
-        <w:rPr>
-          <w:rFonts w:ascii="Garamond" w:hAnsi="Garamond"/>
-        </w:rPr>
-        <w:t>68 mil millones</w:t>
-      </w:r>
-      <w:r>
-        <w:rPr>
-          <w:rFonts w:ascii="Garamond" w:hAnsi="Garamond"/>
-        </w:rPr>
-        <w:t xml:space="preserve">) </w:t>
-      </w:r>
-      <w:r>
-        <w:rPr>
-          <w:rFonts w:ascii="Garamond" w:hAnsi="Garamond"/>
-        </w:rPr>
-        <w:t>y, de acuerdo con</w:t>
-      </w:r>
-      <w:r>
-        <w:rPr>
-          <w:rFonts w:ascii="Garamond" w:hAnsi="Garamond"/>
-        </w:rPr>
-        <w:t xml:space="preserve"> Fedesarrollo, se pierden alrededor de 5,4 puntos porcentuales del PIB anual debido a estos factores</w:t>
-      </w:r>
-      <w:r>
-        <w:rPr>
-          <w:rFonts w:ascii="Garamond" w:hAnsi="Garamond"/>
-        </w:rPr>
-        <w:t xml:space="preserve">. </w:t>
-      </w:r>
-      <w:r>
-        <w:rPr>
-          <w:rFonts w:ascii="Garamond" w:hAnsi="Garamond"/>
-        </w:rPr>
-        <w:t>Sobre esto</w:t>
-      </w:r>
-      <w:r>
-        <w:rPr>
-          <w:rFonts w:ascii="Garamond" w:hAnsi="Garamond"/>
-        </w:rPr>
-        <w:t xml:space="preserve">, es relevante mencionar que la mayor pérdida de recaudo </w:t>
-      </w:r>
-      <w:r>
-        <w:rPr>
-          <w:rFonts w:ascii="Garamond" w:hAnsi="Garamond"/>
-        </w:rPr>
-        <w:t>se da</w:t>
-      </w:r>
-      <w:r>
-        <w:rPr>
-          <w:rFonts w:ascii="Garamond" w:hAnsi="Garamond"/>
-        </w:rPr>
-        <w:t xml:space="preserve"> por la evasión del impuesto de renta de las empresas, con un 3,4% del PIB; seguida de la evasión del IVA, que representa el 1,3% del PIB</w:t>
-      </w:r>
-      <w:r>
-        <w:rPr>
-          <w:rFonts w:ascii="Garamond" w:hAnsi="Garamond"/>
-        </w:rPr>
-        <w:t>,</w:t>
-      </w:r>
-      <w:r>
-        <w:rPr>
-          <w:rFonts w:ascii="Garamond" w:hAnsi="Garamond"/>
-        </w:rPr>
-        <w:t xml:space="preserve"> y</w:t>
-      </w:r>
-      <w:r>
-        <w:rPr>
-          <w:rFonts w:ascii="Garamond" w:hAnsi="Garamond"/>
-        </w:rPr>
-        <w:t xml:space="preserve"> </w:t>
-      </w:r>
-      <w:r>
-        <w:rPr>
-          <w:rFonts w:ascii="Garamond" w:hAnsi="Garamond"/>
-        </w:rPr>
-        <w:t>finalmente la evasión por concepto de impuesto de renta a personas</w:t>
+        <w:t>evasión por concepto de impuesto de renta a personas</w:t>
       </w:r>
       <w:r>
         <w:rPr>
@@ -1658,14 +1964,7 @@
         <w:rPr>
           <w:rFonts w:ascii="Garamond" w:hAnsi="Garamond"/>
         </w:rPr>
-        <w:t xml:space="preserve">su </w:t>
-      </w:r>
-      <w:r>
-        <w:rPr>
-          <w:rFonts w:ascii="Garamond" w:hAnsi="Garamond"/>
-        </w:rPr>
-        <w:lastRenderedPageBreak/>
-        <w:t>naturaleza</w:t>
+        <w:t>su naturaleza</w:t>
       </w:r>
       <w:r>
         <w:rPr>
@@ -2072,6 +2371,7 @@
           <w:szCs w:val="22"/>
           <w:lang w:val="en-US"/>
         </w:rPr>
+        <w:lastRenderedPageBreak/>
         <w:t xml:space="preserve">  </w:t>
       </w:r>
       <w:proofErr w:type="spellStart"/>
@@ -2807,15 +3107,7 @@
           <w:rFonts w:ascii="Garamond" w:hAnsi="Garamond"/>
           <w:color w:val="000000" w:themeColor="text1"/>
         </w:rPr>
-        <w:t xml:space="preserve"> Este segmento está constituido por las personas de 12 años y más en las zonas urbanas y 10 años y más en las zonas </w:t>
-      </w:r>
-      <w:r>
-        <w:rPr>
-          <w:rFonts w:ascii="Garamond" w:hAnsi="Garamond"/>
-          <w:color w:val="000000" w:themeColor="text1"/>
-        </w:rPr>
-        <w:lastRenderedPageBreak/>
-        <w:t>rurales. Además, se divide en población económicamente activa y población económicamente inactiva (DANE, s.f.).</w:t>
+        <w:t xml:space="preserve"> Este segmento está constituido por las personas de 12 años y más en las zonas urbanas y 10 años y más en las zonas rurales. Además, se divide en población económicamente activa y población económicamente inactiva (DANE, s.f.).</w:t>
       </w:r>
     </w:p>
     <w:p>
@@ -2959,6 +3251,7 @@
           <w:b/>
           <w:bCs/>
         </w:rPr>
+        <w:lastRenderedPageBreak/>
         <w:t>Género</w:t>
       </w:r>
       <w:r>
@@ -3441,14 +3734,7 @@
         <w:rPr>
           <w:rFonts w:ascii="Garamond" w:hAnsi="Garamond"/>
         </w:rPr>
-        <w:t xml:space="preserve"> Por tanto, </w:t>
-      </w:r>
-      <w:r>
-        <w:rPr>
-          <w:rFonts w:ascii="Garamond" w:hAnsi="Garamond"/>
-        </w:rPr>
-        <w:lastRenderedPageBreak/>
-        <w:t xml:space="preserve">se puede afirmar que, los individuos con una mayor educación y experiencia tenderán a tener un mejor ingreso, lo que implica causalidad entre estas variables y el ingreso, lo que significa que entre mayores sean estas variables, mayores serán los ingresos. </w:t>
+        <w:t xml:space="preserve"> Por tanto, se puede afirmar que, los individuos con una mayor educación y experiencia tenderán a tener un mejor ingreso, lo que implica causalidad entre estas variables y el ingreso, lo que significa que entre mayores sean estas variables, mayores serán los ingresos. </w:t>
       </w:r>
     </w:p>
     <w:p>
@@ -4269,7 +4555,6 @@
           <w:szCs w:val="22"/>
           <w:lang w:val="en-US"/>
         </w:rPr>
-        <w:lastRenderedPageBreak/>
         <w:t>GEIH$educ</w:t>
       </w:r>
       <w:proofErr w:type="spellEnd"/>
@@ -4845,6 +5130,7 @@
           <w:rFonts w:ascii="Garamond" w:hAnsi="Garamond"/>
           <w:color w:val="1E1E21"/>
         </w:rPr>
+        <w:lastRenderedPageBreak/>
         <w:t>Se aplica la fórmula de experiencia potencial,</w:t>
       </w:r>
       <w:r>
@@ -5888,7 +6174,6 @@
         <w:rPr>
           <w:rFonts w:ascii="Garamond" w:hAnsi="Garamond"/>
         </w:rPr>
-        <w:lastRenderedPageBreak/>
         <w:t xml:space="preserve">Con lo anterior, se procede a realizar las respectivas estadísticas descriptivas de nuestras variables de interés </w:t>
       </w:r>
       <w:r>
@@ -5940,6 +6225,7 @@
           <w:sz w:val="22"/>
           <w:szCs w:val="22"/>
         </w:rPr>
+        <w:lastRenderedPageBreak/>
         <w:drawing>
           <wp:inline distT="0" distB="0" distL="0" distR="0" wp14:anchorId="5001FD6B" wp14:editId="55E4ABA0">
             <wp:extent cx="4360756" cy="2331417"/>
@@ -6262,14 +6548,7 @@
         <w:rPr>
           <w:rFonts w:ascii="Garamond" w:hAnsi="Garamond"/>
         </w:rPr>
-        <w:t xml:space="preserve">Adicionalmente, se puede inferir que, de acuerdo con la limpieza de la base de datos y los filtros </w:t>
-      </w:r>
-      <w:r>
-        <w:rPr>
-          <w:rFonts w:ascii="Garamond" w:hAnsi="Garamond"/>
-        </w:rPr>
-        <w:lastRenderedPageBreak/>
-        <w:t xml:space="preserve">realizados, la edad mínima es de 18 años, la edad máxima es de 79 años y el promedio de edad 39 años. </w:t>
+        <w:t xml:space="preserve">Adicionalmente, se puede inferir que, de acuerdo con la limpieza de la base de datos y los filtros realizados, la edad mínima es de 18 años, la edad máxima es de 79 años y el promedio de edad 39 años. </w:t>
       </w:r>
     </w:p>
     <w:p>
@@ -6289,6 +6568,7 @@
           <w:rFonts w:ascii="Garamond" w:hAnsi="Garamond"/>
           <w:noProof/>
         </w:rPr>
+        <w:lastRenderedPageBreak/>
         <w:drawing>
           <wp:inline distT="0" distB="0" distL="0" distR="0" wp14:anchorId="6F026411" wp14:editId="1CA1B7DE">
             <wp:extent cx="4343121" cy="2888535"/>
@@ -6631,6 +6911,7 @@
           <w:b/>
           <w:bCs/>
         </w:rPr>
+        <w:lastRenderedPageBreak/>
         <w:t>Educación</w:t>
       </w:r>
     </w:p>
@@ -8602,15 +8883,31 @@
           <w:rFonts w:ascii="Garamond" w:hAnsi="Garamond"/>
           <w:color w:val="000000" w:themeColor="text1"/>
         </w:rPr>
-        <w:t xml:space="preserve">Alcaldía de Bogotá., (2016). Documentos para DELITOS CONTRA EL ORDEN ECONÓMICO Y SOCIAL: Evasión Fiscal. Recuperado de </w:t>
+        <w:t xml:space="preserve">DANE “Boletín Técnico Pobreza Monetaria en Colombia Año 2018” Bogotá D.C </w:t>
+      </w:r>
+      <w:proofErr w:type="gramStart"/>
+      <w:r>
+        <w:rPr>
+          <w:rFonts w:ascii="Garamond" w:hAnsi="Garamond"/>
+          <w:color w:val="000000" w:themeColor="text1"/>
+        </w:rPr>
+        <w:t>Mayo</w:t>
+      </w:r>
+      <w:proofErr w:type="gramEnd"/>
+      <w:r>
+        <w:rPr>
+          <w:rFonts w:ascii="Garamond" w:hAnsi="Garamond"/>
+          <w:color w:val="000000" w:themeColor="text1"/>
+        </w:rPr>
+        <w:t xml:space="preserve"> 3,2019 Tomado de: </w:t>
       </w:r>
       <w:hyperlink r:id="rId22" w:history="1">
         <w:r>
           <w:rPr>
-            <w:rStyle w:val="Hipervnculo"/>
             <w:rFonts w:ascii="Garamond" w:hAnsi="Garamond"/>
+            <w:color w:val="000000" w:themeColor="text1"/>
           </w:rPr>
-          <w:t>https://www.alcaldiabogota.gov.co/sisjur/listados/tematica2.jsp?subtema=32520&amp;cadena=</w:t>
+          <w:t>https://www.dane.gov.co/files/investigaciones/condiciones_vida/pobreza/2018/bt_pobreza_monetaria_18.pdf</w:t>
         </w:r>
       </w:hyperlink>
       <w:r>
@@ -8629,15 +8926,9 @@
         <w:rPr>
           <w:rFonts w:ascii="Garamond" w:hAnsi="Garamond"/>
           <w:color w:val="000000" w:themeColor="text1"/>
-        </w:rPr>
-      </w:pPr>
-      <w:r>
-        <w:rPr>
-          <w:rFonts w:ascii="Garamond" w:hAnsi="Garamond"/>
-          <w:color w:val="000000" w:themeColor="text1"/>
-        </w:rPr>
-        <w:t xml:space="preserve"> </w:t>
-      </w:r>
+          <w:lang w:val="es-CO"/>
+        </w:rPr>
+      </w:pPr>
     </w:p>
     <w:sectPr>
       <w:headerReference w:type="default" r:id="rId23"/>
@@ -9343,6 +9634,33 @@
     </w:lvl>
   </w:abstractNum>
   <w:abstractNum w:abstractNumId="6" w15:restartNumberingAfterBreak="0">
+    <w:nsid w:val="52CA544A"/>
+    <w:multiLevelType w:val="singleLevel"/>
+    <w:tmpl w:val="AED6D67E"/>
+    <w:lvl w:ilvl="0">
+      <w:start w:val="1"/>
+      <w:numFmt w:val="decimal"/>
+      <w:pStyle w:val="references"/>
+      <w:lvlText w:val="[%1]"/>
+      <w:lvlJc w:val="left"/>
+      <w:pPr>
+        <w:tabs>
+          <w:tab w:val="num" w:pos="360"/>
+        </w:tabs>
+        <w:ind w:left="360" w:hanging="360"/>
+      </w:pPr>
+      <w:rPr>
+        <w:rFonts w:ascii="Times New Roman" w:hAnsi="Times New Roman" w:cs="Times New Roman" w:hint="default"/>
+        <w:b w:val="0"/>
+        <w:bCs w:val="0"/>
+        <w:i w:val="0"/>
+        <w:iCs w:val="0"/>
+        <w:sz w:val="16"/>
+        <w:szCs w:val="16"/>
+      </w:rPr>
+    </w:lvl>
+  </w:abstractNum>
+  <w:abstractNum w:abstractNumId="7" w15:restartNumberingAfterBreak="0">
     <w:nsid w:val="5EB174F3"/>
     <w:multiLevelType w:val="hybridMultilevel"/>
     <w:tmpl w:val="5C00E5FE"/>
@@ -9431,7 +9749,7 @@
       </w:pPr>
     </w:lvl>
   </w:abstractNum>
-  <w:abstractNum w:abstractNumId="7" w15:restartNumberingAfterBreak="0">
+  <w:abstractNum w:abstractNumId="8" w15:restartNumberingAfterBreak="0">
     <w:nsid w:val="6058527D"/>
     <w:multiLevelType w:val="hybridMultilevel"/>
     <w:tmpl w:val="8DFA35B4"/>
@@ -9520,7 +9838,7 @@
       </w:pPr>
     </w:lvl>
   </w:abstractNum>
-  <w:abstractNum w:abstractNumId="8" w15:restartNumberingAfterBreak="0">
+  <w:abstractNum w:abstractNumId="9" w15:restartNumberingAfterBreak="0">
     <w:nsid w:val="69DB3267"/>
     <w:multiLevelType w:val="hybridMultilevel"/>
     <w:tmpl w:val="8C5C2CEA"/>
@@ -9609,7 +9927,7 @@
       </w:pPr>
     </w:lvl>
   </w:abstractNum>
-  <w:abstractNum w:abstractNumId="9" w15:restartNumberingAfterBreak="0">
+  <w:abstractNum w:abstractNumId="10" w15:restartNumberingAfterBreak="0">
     <w:nsid w:val="6A852D55"/>
     <w:multiLevelType w:val="hybridMultilevel"/>
     <w:tmpl w:val="4792390C"/>
@@ -9721,7 +10039,7 @@
       </w:rPr>
     </w:lvl>
   </w:abstractNum>
-  <w:abstractNum w:abstractNumId="10" w15:restartNumberingAfterBreak="0">
+  <w:abstractNum w:abstractNumId="11" w15:restartNumberingAfterBreak="0">
     <w:nsid w:val="73B12C1B"/>
     <w:multiLevelType w:val="hybridMultilevel"/>
     <w:tmpl w:val="A0EE430E"/>
@@ -9812,7 +10130,7 @@
       </w:pPr>
     </w:lvl>
   </w:abstractNum>
-  <w:abstractNum w:abstractNumId="11" w15:restartNumberingAfterBreak="0">
+  <w:abstractNum w:abstractNumId="12" w15:restartNumberingAfterBreak="0">
     <w:nsid w:val="78DB2A6D"/>
     <w:multiLevelType w:val="hybridMultilevel"/>
     <w:tmpl w:val="96CCB0C2"/>
@@ -9898,7 +10216,7 @@
       </w:pPr>
     </w:lvl>
   </w:abstractNum>
-  <w:abstractNum w:abstractNumId="12" w15:restartNumberingAfterBreak="0">
+  <w:abstractNum w:abstractNumId="13" w15:restartNumberingAfterBreak="0">
     <w:nsid w:val="79DE147B"/>
     <w:multiLevelType w:val="hybridMultilevel"/>
     <w:tmpl w:val="A0EE430E"/>
@@ -9990,7 +10308,7 @@
     </w:lvl>
   </w:abstractNum>
   <w:num w:numId="1" w16cid:durableId="2085182432">
-    <w:abstractNumId w:val="7"/>
+    <w:abstractNumId w:val="8"/>
   </w:num>
   <w:num w:numId="2" w16cid:durableId="865413457">
     <w:abstractNumId w:val="1"/>
@@ -10002,10 +10320,10 @@
     <w:abstractNumId w:val="3"/>
   </w:num>
   <w:num w:numId="5" w16cid:durableId="1561356699">
-    <w:abstractNumId w:val="10"/>
+    <w:abstractNumId w:val="11"/>
   </w:num>
   <w:num w:numId="6" w16cid:durableId="2018263684">
-    <w:abstractNumId w:val="8"/>
+    <w:abstractNumId w:val="9"/>
   </w:num>
   <w:num w:numId="7" w16cid:durableId="2094622499">
     <w:abstractNumId w:val="5"/>
@@ -10014,18 +10332,21 @@
     <w:abstractNumId w:val="4"/>
   </w:num>
   <w:num w:numId="9" w16cid:durableId="955137547">
-    <w:abstractNumId w:val="12"/>
+    <w:abstractNumId w:val="13"/>
   </w:num>
   <w:num w:numId="10" w16cid:durableId="1316884593">
     <w:abstractNumId w:val="2"/>
   </w:num>
   <w:num w:numId="11" w16cid:durableId="1271619273">
-    <w:abstractNumId w:val="11"/>
+    <w:abstractNumId w:val="12"/>
   </w:num>
   <w:num w:numId="12" w16cid:durableId="251012081">
-    <w:abstractNumId w:val="9"/>
+    <w:abstractNumId w:val="10"/>
   </w:num>
   <w:num w:numId="13" w16cid:durableId="157187741">
+    <w:abstractNumId w:val="7"/>
+  </w:num>
+  <w:num w:numId="14" w16cid:durableId="834759536">
     <w:abstractNumId w:val="6"/>
   </w:num>
 </w:numbering>
@@ -10111,7 +10432,7 @@
     <w:lsdException w:name="Closing" w:semiHidden="1" w:unhideWhenUsed="1"/>
     <w:lsdException w:name="Signature" w:semiHidden="1" w:unhideWhenUsed="1"/>
     <w:lsdException w:name="Default Paragraph Font" w:semiHidden="1" w:uiPriority="1" w:unhideWhenUsed="1"/>
-    <w:lsdException w:name="Body Text" w:semiHidden="1" w:unhideWhenUsed="1"/>
+    <w:lsdException w:name="Body Text" w:semiHidden="1" w:uiPriority="0" w:unhideWhenUsed="1"/>
     <w:lsdException w:name="Body Text Indent" w:semiHidden="1" w:unhideWhenUsed="1"/>
     <w:lsdException w:name="List Continue" w:semiHidden="1" w:unhideWhenUsed="1"/>
     <w:lsdException w:name="List Continue 2" w:semiHidden="1" w:unhideWhenUsed="1"/>
@@ -10130,7 +10451,7 @@
     <w:lsdException w:name="Body Text Indent 2" w:semiHidden="1" w:unhideWhenUsed="1"/>
     <w:lsdException w:name="Body Text Indent 3" w:semiHidden="1" w:unhideWhenUsed="1"/>
     <w:lsdException w:name="Block Text" w:semiHidden="1" w:unhideWhenUsed="1"/>
-    <w:lsdException w:name="Hyperlink" w:semiHidden="1" w:unhideWhenUsed="1"/>
+    <w:lsdException w:name="Hyperlink" w:semiHidden="1" w:uiPriority="0" w:unhideWhenUsed="1"/>
     <w:lsdException w:name="FollowedHyperlink" w:semiHidden="1" w:unhideWhenUsed="1"/>
     <w:lsdException w:name="Strong" w:uiPriority="22" w:qFormat="1"/>
     <w:lsdException w:name="Emphasis" w:uiPriority="20" w:qFormat="1"/>
@@ -10536,7 +10857,6 @@
   <w:style w:type="character" w:styleId="Hipervnculo">
     <w:name w:val="Hyperlink"/>
     <w:basedOn w:val="Fuentedeprrafopredeter"/>
-    <w:uiPriority w:val="99"/>
     <w:unhideWhenUsed/>
     <w:rsid w:val="00AE1626"/>
     <w:rPr>
@@ -10682,6 +11002,63 @@
     <w:name w:val="gnd-iwgdh3b"/>
     <w:basedOn w:val="Fuentedeprrafopredeter"/>
     <w:rsid w:val="00081946"/>
+  </w:style>
+  <w:style w:type="paragraph" w:customStyle="1" w:styleId="references">
+    <w:name w:val="references"/>
+    <w:rsid w:val="00964799"/>
+    <w:pPr>
+      <w:numPr>
+        <w:numId w:val="14"/>
+      </w:numPr>
+      <w:spacing w:after="50" w:line="180" w:lineRule="exact"/>
+      <w:jc w:val="both"/>
+    </w:pPr>
+    <w:rPr>
+      <w:rFonts w:ascii="Times New Roman" w:eastAsia="MS Mincho" w:hAnsi="Times New Roman" w:cs="Times New Roman"/>
+      <w:noProof/>
+      <w:sz w:val="16"/>
+      <w:szCs w:val="16"/>
+      <w:lang w:val="en-US"/>
+    </w:rPr>
+  </w:style>
+  <w:style w:type="paragraph" w:styleId="Textoindependiente">
+    <w:name w:val="Body Text"/>
+    <w:basedOn w:val="Normal"/>
+    <w:link w:val="TextoindependienteCar"/>
+    <w:rsid w:val="001721FB"/>
+    <w:pPr>
+      <w:tabs>
+        <w:tab w:val="left" w:pos="288"/>
+      </w:tabs>
+      <w:spacing w:after="120" w:line="228" w:lineRule="auto"/>
+      <w:ind w:firstLine="288"/>
+      <w:jc w:val="both"/>
+    </w:pPr>
+    <w:rPr>
+      <w:rFonts w:ascii="Times New Roman" w:eastAsia="SimSun" w:hAnsi="Times New Roman" w:cs="Times New Roman"/>
+      <w:spacing w:val="-1"/>
+      <w:sz w:val="20"/>
+      <w:szCs w:val="20"/>
+      <w:lang w:val="x-none" w:eastAsia="x-none"/>
+    </w:rPr>
+  </w:style>
+  <w:style w:type="character" w:customStyle="1" w:styleId="TextoindependienteCar">
+    <w:name w:val="Texto independiente Car"/>
+    <w:basedOn w:val="Fuentedeprrafopredeter"/>
+    <w:link w:val="Textoindependiente"/>
+    <w:rsid w:val="001721FB"/>
+    <w:rPr>
+      <w:rFonts w:ascii="Times New Roman" w:eastAsia="SimSun" w:hAnsi="Times New Roman" w:cs="Times New Roman"/>
+      <w:spacing w:val="-1"/>
+      <w:sz w:val="20"/>
+      <w:szCs w:val="20"/>
+      <w:lang w:val="x-none" w:eastAsia="x-none"/>
+    </w:rPr>
+  </w:style>
+  <w:style w:type="character" w:customStyle="1" w:styleId="y2iqfc">
+    <w:name w:val="y2iqfc"/>
+    <w:basedOn w:val="Fuentedeprrafopredeter"/>
+    <w:rsid w:val="00B526B3"/>
   </w:style>
 </w:styles>
 </file>

</xml_diff>